<commit_message>
It's a binary and pandoc isn't working so it doesn't matter what I say here.
</commit_message>
<xml_diff>
--- a/HW 4c Pendulums and Chaos.docx
+++ b/HW 4c Pendulums and Chaos.docx
@@ -45,6 +45,24 @@
         <w:pStyle w:val="ListParagraph"/>
         <w:numPr>
           <w:ilvl w:val="0"/>
+          <w:numId w:val="0"/>
+        </w:numPr>
+        <w:ind w:hanging="0"/>
+        <w:rPr/>
+      </w:pPr>
+      <w:r>
+        <w:rPr>
+          <w:color w:val="FF0000"/>
+        </w:rPr>
+        <w:tab/>
+        <w:t>Plot is elongated and spends more time in the non-chaotic regime</w:t>
+      </w:r>
+    </w:p>
+    <w:p>
+      <w:pPr>
+        <w:pStyle w:val="ListParagraph"/>
+        <w:numPr>
+          <w:ilvl w:val="0"/>
           <w:numId w:val="1"/>
         </w:numPr>
         <w:rPr/>
@@ -59,6 +77,24 @@
         <w:pStyle w:val="ListParagraph"/>
         <w:numPr>
           <w:ilvl w:val="0"/>
+          <w:numId w:val="0"/>
+        </w:numPr>
+        <w:ind w:hanging="0"/>
+        <w:rPr/>
+      </w:pPr>
+      <w:r>
+        <w:rPr>
+          <w:color w:val="FF0000"/>
+        </w:rPr>
+        <w:tab/>
+        <w:t>Bifurcation plot is not affected but position vs time plot is changed drastically</w:t>
+      </w:r>
+    </w:p>
+    <w:p>
+      <w:pPr>
+        <w:pStyle w:val="ListParagraph"/>
+        <w:numPr>
+          <w:ilvl w:val="0"/>
           <w:numId w:val="1"/>
         </w:numPr>
         <w:rPr/>
@@ -66,6 +102,7 @@
       <w:r>
         <w:rPr/>
         <w:t>Show a zoomed in portion of the bifurcation diagram to illustrate that it might be fractal in nature.</w:t>
+        <w:tab/>
       </w:r>
     </w:p>
     <w:p>
@@ -75,10 +112,14 @@
           <w:ilvl w:val="0"/>
           <w:numId w:val="1"/>
         </w:numPr>
-        <w:rPr/>
-      </w:pPr>
-      <w:r>
-        <w:rPr/>
+        <w:rPr>
+          <w:strike/>
+        </w:rPr>
+      </w:pPr>
+      <w:r>
+        <w:rPr>
+          <w:strike/>
+        </w:rPr>
         <w:t>Challenge: fractals commonly have non-integer dimensions.  Compute the dimension of the bifurcation diagram and show that it is greater than 1.</w:t>
       </w:r>
     </w:p>
@@ -153,7 +194,9 @@
       </w:pPr>
       <w:r>
         <w:rPr/>
-        <w:t>Provide a plot of angular displacement versus time as well as a phase space diagram for chaotic motion.</w:t>
+        <w:t xml:space="preserve">Provide a plot of angular displacement versus time as well as </w:t>
+        <w:tab/>
+        <w:t>a phase space diagram for chaotic motion.</w:t>
       </w:r>
     </w:p>
     <w:p>
@@ -428,7 +471,6 @@
     <w:rPrDefault>
       <w:rPr>
         <w:rFonts w:ascii="Calibri" w:hAnsi="Calibri" w:eastAsia="Calibri" w:cs="" w:asciiTheme="minorHAnsi" w:cstheme="minorBidi" w:eastAsiaTheme="minorHAnsi" w:hAnsiTheme="minorHAnsi"/>
-        <w:sz w:val="22"/>
         <w:szCs w:val="22"/>
         <w:lang w:val="en-US" w:eastAsia="en-US" w:bidi="ar-SA"/>
       </w:rPr>
@@ -821,7 +863,7 @@
     </w:pPr>
     <w:rPr>
       <w:rFonts w:ascii="Calibri" w:hAnsi="Calibri" w:eastAsia="Calibri" w:cs="" w:asciiTheme="minorHAnsi" w:cstheme="minorBidi" w:eastAsiaTheme="minorHAnsi" w:hAnsiTheme="minorHAnsi"/>
-      <w:color w:val="auto"/>
+      <w:color w:val="00000A"/>
       <w:sz w:val="22"/>
       <w:szCs w:val="22"/>
       <w:lang w:val="en-US" w:eastAsia="en-US" w:bidi="ar-SA"/>

</xml_diff>